<commit_message>
updated pg1,2 and propmts, build_doc code, gitignore, template doc
</commit_message>
<xml_diff>
--- a/reference_docs/template_doc.docx
+++ b/reference_docs/template_doc.docx
@@ -773,27 +773,25 @@
           <w:sz w:val="24"/>
           <w:szCs w:val="24"/>
         </w:rPr>
-        <w:t>{{</w:t>
-      </w:r>
-      <w:proofErr w:type="spellStart"/>
-      <w:r>
-        <w:rPr>
-          <w:bCs/>
-          <w:color w:val="404040" w:themeColor="text1" w:themeTint="BF"/>
-          <w:sz w:val="24"/>
-          <w:szCs w:val="24"/>
-        </w:rPr>
-        <w:t>executive_summary</w:t>
-      </w:r>
-      <w:proofErr w:type="spellEnd"/>
-      <w:r>
-        <w:rPr>
-          <w:bCs/>
-          <w:color w:val="404040" w:themeColor="text1" w:themeTint="BF"/>
-          <w:sz w:val="24"/>
-          <w:szCs w:val="24"/>
-        </w:rPr>
-        <w:t>}}</w:t>
+        <w:t>{{executive</w:t>
+      </w:r>
+      <w:r>
+        <w:rPr>
+          <w:bCs/>
+          <w:color w:val="404040" w:themeColor="text1" w:themeTint="BF"/>
+          <w:sz w:val="24"/>
+          <w:szCs w:val="24"/>
+        </w:rPr>
+        <w:t xml:space="preserve"> </w:t>
+      </w:r>
+      <w:r>
+        <w:rPr>
+          <w:bCs/>
+          <w:color w:val="404040" w:themeColor="text1" w:themeTint="BF"/>
+          <w:sz w:val="24"/>
+          <w:szCs w:val="24"/>
+        </w:rPr>
+        <w:t>summary}}</w:t>
       </w:r>
     </w:p>
     <w:p>
@@ -865,7 +863,6 @@
         </w:rPr>
         <w:t>{{</w:t>
       </w:r>
-      <w:proofErr w:type="spellStart"/>
       <w:r>
         <w:rPr>
           <w:bCs/>
@@ -882,7 +879,7 @@
           <w:sz w:val="24"/>
           <w:szCs w:val="24"/>
         </w:rPr>
-        <w:t>_</w:t>
+        <w:t xml:space="preserve"> </w:t>
       </w:r>
       <w:r>
         <w:rPr>
@@ -900,7 +897,7 @@
           <w:sz w:val="24"/>
           <w:szCs w:val="24"/>
         </w:rPr>
-        <w:t>_</w:t>
+        <w:t xml:space="preserve"> </w:t>
       </w:r>
       <w:r>
         <w:rPr>
@@ -918,7 +915,7 @@
           <w:sz w:val="24"/>
           <w:szCs w:val="24"/>
         </w:rPr>
-        <w:t>_</w:t>
+        <w:t xml:space="preserve"> </w:t>
       </w:r>
       <w:r>
         <w:rPr>
@@ -929,7 +926,6 @@
         </w:rPr>
         <w:t>objectives</w:t>
       </w:r>
-      <w:proofErr w:type="spellEnd"/>
       <w:r>
         <w:rPr>
           <w:bCs/>
@@ -1010,7 +1006,6 @@
         </w:rPr>
         <w:t>{{</w:t>
       </w:r>
-      <w:proofErr w:type="spellStart"/>
       <w:r>
         <w:rPr>
           <w:bCs/>
@@ -1027,7 +1022,7 @@
           <w:sz w:val="24"/>
           <w:szCs w:val="24"/>
         </w:rPr>
-        <w:t>_</w:t>
+        <w:t xml:space="preserve"> </w:t>
       </w:r>
       <w:r>
         <w:rPr>
@@ -1045,7 +1040,7 @@
           <w:sz w:val="24"/>
           <w:szCs w:val="24"/>
         </w:rPr>
-        <w:t>_</w:t>
+        <w:t xml:space="preserve"> </w:t>
       </w:r>
       <w:r>
         <w:rPr>
@@ -1063,7 +1058,7 @@
           <w:sz w:val="24"/>
           <w:szCs w:val="24"/>
         </w:rPr>
-        <w:t>_</w:t>
+        <w:t xml:space="preserve"> </w:t>
       </w:r>
       <w:r>
         <w:rPr>
@@ -1074,7 +1069,6 @@
         </w:rPr>
         <w:t>challenges</w:t>
       </w:r>
-      <w:proofErr w:type="spellEnd"/>
       <w:r>
         <w:rPr>
           <w:bCs/>
@@ -1153,27 +1147,43 @@
           <w:sz w:val="24"/>
           <w:szCs w:val="24"/>
         </w:rPr>
-        <w:t>{{</w:t>
-      </w:r>
-      <w:proofErr w:type="spellStart"/>
-      <w:r>
-        <w:rPr>
-          <w:bCs/>
-          <w:color w:val="404040" w:themeColor="text1" w:themeTint="BF"/>
-          <w:sz w:val="24"/>
-          <w:szCs w:val="24"/>
-        </w:rPr>
-        <w:t>scope_of_work</w:t>
-      </w:r>
-      <w:proofErr w:type="spellEnd"/>
-      <w:r>
-        <w:rPr>
-          <w:bCs/>
-          <w:color w:val="404040" w:themeColor="text1" w:themeTint="BF"/>
-          <w:sz w:val="24"/>
-          <w:szCs w:val="24"/>
-        </w:rPr>
-        <w:t>}}</w:t>
+        <w:t>{{scope</w:t>
+      </w:r>
+      <w:r>
+        <w:rPr>
+          <w:bCs/>
+          <w:color w:val="404040" w:themeColor="text1" w:themeTint="BF"/>
+          <w:sz w:val="24"/>
+          <w:szCs w:val="24"/>
+        </w:rPr>
+        <w:t xml:space="preserve"> </w:t>
+      </w:r>
+      <w:r>
+        <w:rPr>
+          <w:bCs/>
+          <w:color w:val="404040" w:themeColor="text1" w:themeTint="BF"/>
+          <w:sz w:val="24"/>
+          <w:szCs w:val="24"/>
+        </w:rPr>
+        <w:t>of</w:t>
+      </w:r>
+      <w:r>
+        <w:rPr>
+          <w:bCs/>
+          <w:color w:val="404040" w:themeColor="text1" w:themeTint="BF"/>
+          <w:sz w:val="24"/>
+          <w:szCs w:val="24"/>
+        </w:rPr>
+        <w:t xml:space="preserve"> </w:t>
+      </w:r>
+      <w:r>
+        <w:rPr>
+          <w:bCs/>
+          <w:color w:val="404040" w:themeColor="text1" w:themeTint="BF"/>
+          <w:sz w:val="24"/>
+          <w:szCs w:val="24"/>
+        </w:rPr>
+        <w:t>work}}</w:t>
       </w:r>
     </w:p>
     <w:p>
@@ -1851,7 +1861,6 @@
         </w:rPr>
         <w:t>{{</w:t>
       </w:r>
-      <w:proofErr w:type="spellStart"/>
       <w:r>
         <w:rPr>
           <w:bCs/>
@@ -1868,7 +1877,7 @@
           <w:sz w:val="24"/>
           <w:szCs w:val="24"/>
         </w:rPr>
-        <w:t>_</w:t>
+        <w:t xml:space="preserve"> </w:t>
       </w:r>
       <w:r>
         <w:rPr>
@@ -1886,7 +1895,7 @@
           <w:sz w:val="24"/>
           <w:szCs w:val="24"/>
         </w:rPr>
-        <w:t>_</w:t>
+        <w:t xml:space="preserve"> </w:t>
       </w:r>
       <w:r>
         <w:rPr>
@@ -1897,7 +1906,6 @@
         </w:rPr>
         <w:t>approach</w:t>
       </w:r>
-      <w:proofErr w:type="spellEnd"/>
       <w:r>
         <w:rPr>
           <w:bCs/>
@@ -1976,17 +1984,7 @@
           <w:sz w:val="24"/>
           <w:szCs w:val="24"/>
         </w:rPr>
-        <w:t>{{</w:t>
-      </w:r>
-      <w:proofErr w:type="spellStart"/>
-      <w:r>
-        <w:rPr>
-          <w:bCs/>
-          <w:color w:val="404040" w:themeColor="text1" w:themeTint="BF"/>
-          <w:sz w:val="24"/>
-          <w:szCs w:val="24"/>
-        </w:rPr>
-        <w:t>t</w:t>
+        <w:t>{{t</w:t>
       </w:r>
       <w:r>
         <w:rPr>
@@ -2004,7 +2002,7 @@
           <w:sz w:val="24"/>
           <w:szCs w:val="24"/>
         </w:rPr>
-        <w:t>_</w:t>
+        <w:t xml:space="preserve"> </w:t>
       </w:r>
       <w:r>
         <w:rPr>
@@ -2015,7 +2013,6 @@
         </w:rPr>
         <w:t>plan</w:t>
       </w:r>
-      <w:proofErr w:type="spellEnd"/>
       <w:r>
         <w:rPr>
           <w:bCs/>
@@ -2092,7 +2089,6 @@
         </w:rPr>
         <w:t>{{</w:t>
       </w:r>
-      <w:proofErr w:type="spellStart"/>
       <w:r>
         <w:rPr>
           <w:color w:val="404040" w:themeColor="text1" w:themeTint="BF"/>
@@ -2100,9 +2096,26 @@
           <w:szCs w:val="24"/>
           <w:lang w:val="en-IN" w:eastAsia="en-IN"/>
         </w:rPr>
-        <w:t>timeline_plan</w:t>
-      </w:r>
-      <w:proofErr w:type="spellEnd"/>
+        <w:t>timeline</w:t>
+      </w:r>
+      <w:r>
+        <w:rPr>
+          <w:color w:val="404040" w:themeColor="text1" w:themeTint="BF"/>
+          <w:sz w:val="24"/>
+          <w:szCs w:val="24"/>
+          <w:lang w:val="en-IN" w:eastAsia="en-IN"/>
+        </w:rPr>
+        <w:t xml:space="preserve"> </w:t>
+      </w:r>
+      <w:r>
+        <w:rPr>
+          <w:color w:val="404040" w:themeColor="text1" w:themeTint="BF"/>
+          <w:sz w:val="24"/>
+          <w:szCs w:val="24"/>
+          <w:lang w:val="en-IN" w:eastAsia="en-IN"/>
+        </w:rPr>
+        <w:t>plan</w:t>
+      </w:r>
       <w:r>
         <w:rPr>
           <w:color w:val="404040" w:themeColor="text1" w:themeTint="BF"/>
@@ -2600,7 +2613,6 @@
         </w:rPr>
         <w:t>{{</w:t>
       </w:r>
-      <w:proofErr w:type="spellStart"/>
       <w:r>
         <w:rPr>
           <w:bCs/>
@@ -2626,26 +2638,16 @@
           <w:sz w:val="24"/>
           <w:szCs w:val="24"/>
         </w:rPr>
-        <w:t>_</w:t>
-      </w:r>
-      <w:r>
-        <w:rPr>
-          <w:bCs/>
-          <w:color w:val="404040" w:themeColor="text1" w:themeTint="BF"/>
-          <w:sz w:val="24"/>
-          <w:szCs w:val="24"/>
-        </w:rPr>
-        <w:t>team</w:t>
-      </w:r>
-      <w:proofErr w:type="spellEnd"/>
-      <w:r>
-        <w:rPr>
-          <w:bCs/>
-          <w:color w:val="404040" w:themeColor="text1" w:themeTint="BF"/>
-          <w:sz w:val="24"/>
-          <w:szCs w:val="24"/>
-        </w:rPr>
-        <w:t>}}</w:t>
+        <w:t xml:space="preserve"> </w:t>
+      </w:r>
+      <w:r>
+        <w:rPr>
+          <w:bCs/>
+          <w:color w:val="404040" w:themeColor="text1" w:themeTint="BF"/>
+          <w:sz w:val="24"/>
+          <w:szCs w:val="24"/>
+        </w:rPr>
+        <w:t>team}}</w:t>
       </w:r>
     </w:p>
     <w:p>
@@ -2713,45 +2715,25 @@
           <w:sz w:val="24"/>
           <w:szCs w:val="24"/>
         </w:rPr>
-        <w:t>{{</w:t>
-      </w:r>
-      <w:proofErr w:type="spellStart"/>
-      <w:r>
-        <w:rPr>
-          <w:bCs/>
-          <w:color w:val="404040" w:themeColor="text1" w:themeTint="BF"/>
-          <w:sz w:val="24"/>
-          <w:szCs w:val="24"/>
-        </w:rPr>
-        <w:t>synoptek</w:t>
-      </w:r>
-      <w:r>
-        <w:rPr>
-          <w:bCs/>
-          <w:color w:val="404040" w:themeColor="text1" w:themeTint="BF"/>
-          <w:sz w:val="24"/>
-          <w:szCs w:val="24"/>
-        </w:rPr>
-        <w:t>_</w:t>
-      </w:r>
-      <w:r>
-        <w:rPr>
-          <w:bCs/>
-          <w:color w:val="404040" w:themeColor="text1" w:themeTint="BF"/>
-          <w:sz w:val="24"/>
-          <w:szCs w:val="24"/>
-        </w:rPr>
-        <w:t>overview</w:t>
-      </w:r>
-      <w:proofErr w:type="spellEnd"/>
-      <w:r>
-        <w:rPr>
-          <w:bCs/>
-          <w:color w:val="404040" w:themeColor="text1" w:themeTint="BF"/>
-          <w:sz w:val="24"/>
-          <w:szCs w:val="24"/>
-        </w:rPr>
-        <w:t>}}</w:t>
+        <w:t>{{synoptek</w:t>
+      </w:r>
+      <w:r>
+        <w:rPr>
+          <w:bCs/>
+          <w:color w:val="404040" w:themeColor="text1" w:themeTint="BF"/>
+          <w:sz w:val="24"/>
+          <w:szCs w:val="24"/>
+        </w:rPr>
+        <w:t xml:space="preserve"> </w:t>
+      </w:r>
+      <w:r>
+        <w:rPr>
+          <w:bCs/>
+          <w:color w:val="404040" w:themeColor="text1" w:themeTint="BF"/>
+          <w:sz w:val="24"/>
+          <w:szCs w:val="24"/>
+        </w:rPr>
+        <w:t>overview}}</w:t>
       </w:r>
     </w:p>
     <w:p>
@@ -2829,8 +2811,9 @@
           <w:szCs w:val="24"/>
           <w:lang w:val="en-IN" w:eastAsia="en-IN"/>
         </w:rPr>
-        <w:t>s</w:t>
-      </w:r>
+        <w:t>synoptek</w:t>
+      </w:r>
+      <w:proofErr w:type="spellEnd"/>
       <w:r>
         <w:rPr>
           <w:color w:val="404040" w:themeColor="text1" w:themeTint="BF"/>
@@ -2838,7 +2821,7 @@
           <w:szCs w:val="24"/>
           <w:lang w:val="en-IN" w:eastAsia="en-IN"/>
         </w:rPr>
-        <w:t>ynoptek_</w:t>
+        <w:t xml:space="preserve"> </w:t>
       </w:r>
       <w:r>
         <w:rPr>
@@ -2856,7 +2839,7 @@
           <w:szCs w:val="24"/>
           <w:lang w:val="en-IN" w:eastAsia="en-IN"/>
         </w:rPr>
-        <w:t>_</w:t>
+        <w:t xml:space="preserve"> </w:t>
       </w:r>
       <w:r>
         <w:rPr>
@@ -2874,7 +2857,7 @@
           <w:szCs w:val="24"/>
           <w:lang w:val="en-IN" w:eastAsia="en-IN"/>
         </w:rPr>
-        <w:t>_</w:t>
+        <w:t xml:space="preserve"> </w:t>
       </w:r>
       <w:r>
         <w:rPr>
@@ -2892,7 +2875,7 @@
           <w:szCs w:val="24"/>
           <w:lang w:val="en-IN" w:eastAsia="en-IN"/>
         </w:rPr>
-        <w:t>_</w:t>
+        <w:t xml:space="preserve"> </w:t>
       </w:r>
       <w:r>
         <w:rPr>
@@ -2910,7 +2893,7 @@
           <w:szCs w:val="24"/>
           <w:lang w:val="en-IN" w:eastAsia="en-IN"/>
         </w:rPr>
-        <w:t>_</w:t>
+        <w:t xml:space="preserve"> </w:t>
       </w:r>
       <w:r>
         <w:rPr>
@@ -2928,7 +2911,7 @@
           <w:szCs w:val="24"/>
           <w:lang w:val="en-IN" w:eastAsia="en-IN"/>
         </w:rPr>
-        <w:t>_</w:t>
+        <w:t xml:space="preserve"> </w:t>
       </w:r>
       <w:r>
         <w:rPr>
@@ -2937,17 +2920,7 @@
           <w:szCs w:val="24"/>
           <w:lang w:val="en-IN" w:eastAsia="en-IN"/>
         </w:rPr>
-        <w:t>management</w:t>
-      </w:r>
-      <w:proofErr w:type="spellEnd"/>
-      <w:r>
-        <w:rPr>
-          <w:color w:val="404040" w:themeColor="text1" w:themeTint="BF"/>
-          <w:sz w:val="24"/>
-          <w:szCs w:val="24"/>
-          <w:lang w:val="en-IN" w:eastAsia="en-IN"/>
-        </w:rPr>
-        <w:t>}}</w:t>
+        <w:t>management}}</w:t>
       </w:r>
     </w:p>
     <w:p>
@@ -3010,41 +2983,23 @@
           <w:sz w:val="24"/>
           <w:szCs w:val="24"/>
         </w:rPr>
-        <w:t>{{</w:t>
-      </w:r>
-      <w:proofErr w:type="spellStart"/>
-      <w:r>
-        <w:rPr>
-          <w:color w:val="404040" w:themeColor="text1" w:themeTint="BF"/>
-          <w:sz w:val="24"/>
-          <w:szCs w:val="24"/>
-        </w:rPr>
-        <w:t>case</w:t>
-      </w:r>
-      <w:r>
-        <w:rPr>
-          <w:color w:val="404040" w:themeColor="text1" w:themeTint="BF"/>
-          <w:sz w:val="24"/>
-          <w:szCs w:val="24"/>
-        </w:rPr>
-        <w:t>_</w:t>
-      </w:r>
-      <w:r>
-        <w:rPr>
-          <w:color w:val="404040" w:themeColor="text1" w:themeTint="BF"/>
-          <w:sz w:val="24"/>
-          <w:szCs w:val="24"/>
-        </w:rPr>
-        <w:t>studies</w:t>
-      </w:r>
-      <w:proofErr w:type="spellEnd"/>
-      <w:r>
-        <w:rPr>
-          <w:color w:val="404040" w:themeColor="text1" w:themeTint="BF"/>
-          <w:sz w:val="24"/>
-          <w:szCs w:val="24"/>
-        </w:rPr>
-        <w:t>}}</w:t>
+        <w:t>{{case</w:t>
+      </w:r>
+      <w:r>
+        <w:rPr>
+          <w:color w:val="404040" w:themeColor="text1" w:themeTint="BF"/>
+          <w:sz w:val="24"/>
+          <w:szCs w:val="24"/>
+        </w:rPr>
+        <w:t xml:space="preserve"> </w:t>
+      </w:r>
+      <w:r>
+        <w:rPr>
+          <w:color w:val="404040" w:themeColor="text1" w:themeTint="BF"/>
+          <w:sz w:val="24"/>
+          <w:szCs w:val="24"/>
+        </w:rPr>
+        <w:t>studies}}</w:t>
       </w:r>
     </w:p>
     <w:p>
@@ -3253,7 +3208,6 @@
         </w:rPr>
         <w:t>{{</w:t>
       </w:r>
-      <w:proofErr w:type="spellStart"/>
       <w:r>
         <w:rPr>
           <w:color w:val="404040" w:themeColor="text1" w:themeTint="BF"/>
@@ -3261,9 +3215,44 @@
           <w:szCs w:val="24"/>
           <w:lang w:val="en-IN" w:eastAsia="en-IN"/>
         </w:rPr>
-        <w:t>quality_service_compliance</w:t>
-      </w:r>
-      <w:proofErr w:type="spellEnd"/>
+        <w:t>quality</w:t>
+      </w:r>
+      <w:r>
+        <w:rPr>
+          <w:color w:val="404040" w:themeColor="text1" w:themeTint="BF"/>
+          <w:sz w:val="24"/>
+          <w:szCs w:val="24"/>
+          <w:lang w:val="en-IN" w:eastAsia="en-IN"/>
+        </w:rPr>
+        <w:t xml:space="preserve"> </w:t>
+      </w:r>
+      <w:r>
+        <w:rPr>
+          <w:color w:val="404040" w:themeColor="text1" w:themeTint="BF"/>
+          <w:sz w:val="24"/>
+          <w:szCs w:val="24"/>
+          <w:lang w:val="en-IN" w:eastAsia="en-IN"/>
+        </w:rPr>
+        <w:t>service</w:t>
+      </w:r>
+      <w:r>
+        <w:rPr>
+          <w:color w:val="404040" w:themeColor="text1" w:themeTint="BF"/>
+          <w:sz w:val="24"/>
+          <w:szCs w:val="24"/>
+          <w:lang w:val="en-IN" w:eastAsia="en-IN"/>
+        </w:rPr>
+        <w:t xml:space="preserve"> </w:t>
+      </w:r>
+      <w:r>
+        <w:rPr>
+          <w:color w:val="404040" w:themeColor="text1" w:themeTint="BF"/>
+          <w:sz w:val="24"/>
+          <w:szCs w:val="24"/>
+          <w:lang w:val="en-IN" w:eastAsia="en-IN"/>
+        </w:rPr>
+        <w:t>compliance</w:t>
+      </w:r>
       <w:r>
         <w:rPr>
           <w:color w:val="404040" w:themeColor="text1" w:themeTint="BF"/>
@@ -3497,9 +3486,8 @@
           <w:szCs w:val="24"/>
           <w:lang w:val="en-IN" w:eastAsia="en-IN"/>
         </w:rPr>
-        <w:t>{{</w:t>
-      </w:r>
-      <w:proofErr w:type="spellStart"/>
+        <w:t>{{pricing</w:t>
+      </w:r>
       <w:r>
         <w:rPr>
           <w:color w:val="404040" w:themeColor="text1" w:themeTint="BF"/>
@@ -3507,7 +3495,7 @@
           <w:szCs w:val="24"/>
           <w:lang w:val="en-IN" w:eastAsia="en-IN"/>
         </w:rPr>
-        <w:t>pricing</w:t>
+        <w:t xml:space="preserve"> </w:t>
       </w:r>
       <w:r>
         <w:rPr>
@@ -3516,26 +3504,7 @@
           <w:szCs w:val="24"/>
           <w:lang w:val="en-IN" w:eastAsia="en-IN"/>
         </w:rPr>
-        <w:t>_</w:t>
-      </w:r>
-      <w:r>
-        <w:rPr>
-          <w:color w:val="404040" w:themeColor="text1" w:themeTint="BF"/>
-          <w:sz w:val="24"/>
-          <w:szCs w:val="24"/>
-          <w:lang w:val="en-IN" w:eastAsia="en-IN"/>
-        </w:rPr>
-        <w:t>model</w:t>
-      </w:r>
-      <w:proofErr w:type="spellEnd"/>
-      <w:r>
-        <w:rPr>
-          <w:color w:val="404040" w:themeColor="text1" w:themeTint="BF"/>
-          <w:sz w:val="24"/>
-          <w:szCs w:val="24"/>
-          <w:lang w:val="en-IN" w:eastAsia="en-IN"/>
-        </w:rPr>
-        <w:t>}}</w:t>
+        <w:t>model}}</w:t>
       </w:r>
     </w:p>
     <w:p>
@@ -3606,9 +3575,8 @@
           <w:szCs w:val="24"/>
           <w:lang w:val="en-IN" w:eastAsia="en-IN"/>
         </w:rPr>
-        <w:t>{{</w:t>
-      </w:r>
-      <w:proofErr w:type="spellStart"/>
+        <w:t>{{assumptions</w:t>
+      </w:r>
       <w:r>
         <w:rPr>
           <w:color w:val="404040" w:themeColor="text1" w:themeTint="BF"/>
@@ -3616,9 +3584,8 @@
           <w:szCs w:val="24"/>
           <w:lang w:val="en-IN" w:eastAsia="en-IN"/>
         </w:rPr>
-        <w:t>assumptions_and_client_responsibilities</w:t>
-      </w:r>
-      <w:proofErr w:type="spellEnd"/>
+        <w:t xml:space="preserve"> </w:t>
+      </w:r>
       <w:r>
         <w:rPr>
           <w:color w:val="404040" w:themeColor="text1" w:themeTint="BF"/>
@@ -3626,7 +3593,43 @@
           <w:szCs w:val="24"/>
           <w:lang w:val="en-IN" w:eastAsia="en-IN"/>
         </w:rPr>
-        <w:t>}}</w:t>
+        <w:t>and</w:t>
+      </w:r>
+      <w:r>
+        <w:rPr>
+          <w:color w:val="404040" w:themeColor="text1" w:themeTint="BF"/>
+          <w:sz w:val="24"/>
+          <w:szCs w:val="24"/>
+          <w:lang w:val="en-IN" w:eastAsia="en-IN"/>
+        </w:rPr>
+        <w:t xml:space="preserve"> </w:t>
+      </w:r>
+      <w:r>
+        <w:rPr>
+          <w:color w:val="404040" w:themeColor="text1" w:themeTint="BF"/>
+          <w:sz w:val="24"/>
+          <w:szCs w:val="24"/>
+          <w:lang w:val="en-IN" w:eastAsia="en-IN"/>
+        </w:rPr>
+        <w:t>client</w:t>
+      </w:r>
+      <w:r>
+        <w:rPr>
+          <w:color w:val="404040" w:themeColor="text1" w:themeTint="BF"/>
+          <w:sz w:val="24"/>
+          <w:szCs w:val="24"/>
+          <w:lang w:val="en-IN" w:eastAsia="en-IN"/>
+        </w:rPr>
+        <w:t xml:space="preserve"> </w:t>
+      </w:r>
+      <w:r>
+        <w:rPr>
+          <w:color w:val="404040" w:themeColor="text1" w:themeTint="BF"/>
+          <w:sz w:val="24"/>
+          <w:szCs w:val="24"/>
+          <w:lang w:val="en-IN" w:eastAsia="en-IN"/>
+        </w:rPr>
+        <w:t>responsibilities}}</w:t>
       </w:r>
     </w:p>
     <w:p>
@@ -3956,9 +3959,8 @@
           <w:szCs w:val="24"/>
           <w:lang w:val="en-IN" w:eastAsia="en-IN"/>
         </w:rPr>
-        <w:t>{{</w:t>
-      </w:r>
-      <w:proofErr w:type="spellStart"/>
+        <w:t>{{proposal</w:t>
+      </w:r>
       <w:r>
         <w:rPr>
           <w:color w:val="404040" w:themeColor="text1" w:themeTint="BF"/>
@@ -3966,9 +3968,8 @@
           <w:szCs w:val="24"/>
           <w:lang w:val="en-IN" w:eastAsia="en-IN"/>
         </w:rPr>
-        <w:t>proposal_appendix</w:t>
-      </w:r>
-      <w:proofErr w:type="spellEnd"/>
+        <w:t xml:space="preserve"> </w:t>
+      </w:r>
       <w:r>
         <w:rPr>
           <w:color w:val="404040" w:themeColor="text1" w:themeTint="BF"/>
@@ -3976,7 +3977,7 @@
           <w:szCs w:val="24"/>
           <w:lang w:val="en-IN" w:eastAsia="en-IN"/>
         </w:rPr>
-        <w:t>}}</w:t>
+        <w:t>appendix}}</w:t>
       </w:r>
     </w:p>
     <w:p>
@@ -5210,16 +5211,7 @@
                 <w:sz w:val="24"/>
                 <w:szCs w:val="24"/>
               </w:rPr>
-              <w:t>By</w:t>
-            </w:r>
-            <w:proofErr w:type="gramStart"/>
-            <w:r>
-              <w:rPr>
-                <w:color w:val="404040" w:themeColor="text1" w:themeTint="BF"/>
-                <w:sz w:val="24"/>
-                <w:szCs w:val="24"/>
-              </w:rPr>
-              <w:t>:</w:t>
+              <w:t>By:</w:t>
             </w:r>
             <w:r>
               <w:rPr>
@@ -5239,19 +5231,7 @@
                 <w:sz w:val="24"/>
                 <w:szCs w:val="24"/>
               </w:rPr>
-              <w:t>{</w:t>
-            </w:r>
-            <w:proofErr w:type="gramEnd"/>
-            <w:r>
-              <w:rPr>
-                <w:b/>
-                <w:bCs/>
-                <w:color w:val="404040" w:themeColor="text1" w:themeTint="BF"/>
-                <w:spacing w:val="-5"/>
-                <w:sz w:val="24"/>
-                <w:szCs w:val="24"/>
-              </w:rPr>
-              <w:t>{</w:t>
+              <w:t>{{</w:t>
             </w:r>
             <w:proofErr w:type="spellStart"/>
             <w:r>
@@ -5369,16 +5349,7 @@
                 <w:sz w:val="24"/>
                 <w:szCs w:val="24"/>
               </w:rPr>
-              <w:t>for</w:t>
-            </w:r>
-            <w:proofErr w:type="gramStart"/>
-            <w:r>
-              <w:rPr>
-                <w:color w:val="404040" w:themeColor="text1" w:themeTint="BF"/>
-                <w:sz w:val="24"/>
-                <w:szCs w:val="24"/>
-              </w:rPr>
-              <w:t>:</w:t>
+              <w:t>for:</w:t>
             </w:r>
             <w:r>
               <w:rPr>
@@ -5398,19 +5369,7 @@
                 <w:sz w:val="24"/>
                 <w:szCs w:val="24"/>
               </w:rPr>
-              <w:t>{</w:t>
-            </w:r>
-            <w:proofErr w:type="gramEnd"/>
-            <w:r>
-              <w:rPr>
-                <w:b/>
-                <w:bCs/>
-                <w:color w:val="404040" w:themeColor="text1" w:themeTint="BF"/>
-                <w:spacing w:val="-5"/>
-                <w:sz w:val="24"/>
-                <w:szCs w:val="24"/>
-              </w:rPr>
-              <w:t>{</w:t>
+              <w:t>{{</w:t>
             </w:r>
             <w:proofErr w:type="spellStart"/>
             <w:r>
@@ -10739,6 +10698,15 @@
 </file>
 
 <file path=customXml/item1.xml><?xml version="1.0" encoding="utf-8"?>
+<?mso-contentType ?>
+<FormTemplates xmlns="http://schemas.microsoft.com/sharepoint/v3/contenttype/forms">
+  <Display>DocumentLibraryForm</Display>
+  <Edit>DocumentLibraryForm</Edit>
+  <New>DocumentLibraryForm</New>
+</FormTemplates>
+</file>
+
+<file path=customXml/item2.xml><?xml version="1.0" encoding="utf-8"?>
 <p:properties xmlns:p="http://schemas.microsoft.com/office/2006/metadata/properties" xmlns:xsi="http://www.w3.org/2001/XMLSchema-instance" xmlns:pc="http://schemas.microsoft.com/office/infopath/2007/PartnerControls">
   <documentManagement>
     <Status xmlns="b132ca5b-be6a-43b6-96a0-a22dee53afdc">false</Status>
@@ -10753,20 +10721,7 @@
 </p:properties>
 </file>
 
-<file path=customXml/item2.xml><?xml version="1.0" encoding="utf-8"?>
-<?mso-contentType ?>
-<FormTemplates xmlns="http://schemas.microsoft.com/sharepoint/v3/contenttype/forms">
-  <Display>DocumentLibraryForm</Display>
-  <Edit>DocumentLibraryForm</Edit>
-  <New>DocumentLibraryForm</New>
-</FormTemplates>
-</file>
-
 <file path=customXml/item3.xml><?xml version="1.0" encoding="utf-8"?>
-<b:Sources xmlns:b="http://schemas.openxmlformats.org/officeDocument/2006/bibliography" xmlns="http://schemas.openxmlformats.org/officeDocument/2006/bibliography" SelectedStyle="\APASixthEditionOfficeOnline.xsl" StyleName="APA" Version="6"/>
-</file>
-
-<file path=customXml/item4.xml><?xml version="1.0" encoding="utf-8"?>
 <ct:contentTypeSchema xmlns:ct="http://schemas.microsoft.com/office/2006/metadata/contentType" xmlns:ma="http://schemas.microsoft.com/office/2006/metadata/properties/metaAttributes" ct:_="" ma:_="" ma:contentTypeName="Document" ma:contentTypeID="0x010100016AC1E367011745A1D71C42C1FB7B29" ma:contentTypeVersion="21" ma:contentTypeDescription="Create a new document." ma:contentTypeScope="" ma:versionID="d2e3e334abdf97e4d75b609e87afea72">
   <xsd:schema xmlns:xsd="http://www.w3.org/2001/XMLSchema" xmlns:xs="http://www.w3.org/2001/XMLSchema" xmlns:p="http://schemas.microsoft.com/office/2006/metadata/properties" xmlns:ns2="b132ca5b-be6a-43b6-96a0-a22dee53afdc" xmlns:ns3="71459f1f-ab88-4c94-ac9a-dd02e7c321d5" targetNamespace="http://schemas.microsoft.com/office/2006/metadata/properties" ma:root="true" ma:fieldsID="597fad09e2f793156bcbc31ec30c8d35" ns2:_="" ns3:_="">
     <xsd:import namespace="b132ca5b-be6a-43b6-96a0-a22dee53afdc"/>
@@ -11109,7 +11064,19 @@
 </ct:contentTypeSchema>
 </file>
 
+<file path=customXml/item4.xml><?xml version="1.0" encoding="utf-8"?>
+<b:Sources xmlns:b="http://schemas.openxmlformats.org/officeDocument/2006/bibliography" xmlns="http://schemas.openxmlformats.org/officeDocument/2006/bibliography" SelectedStyle="\APASixthEditionOfficeOnline.xsl" StyleName="APA" Version="6"/>
+</file>
+
 <file path=customXml/itemProps1.xml><?xml version="1.0" encoding="utf-8"?>
+<ds:datastoreItem xmlns:ds="http://schemas.openxmlformats.org/officeDocument/2006/customXml" ds:itemID="{8B92F800-5F1D-4C9D-A1DE-943ADB9DBA00}">
+  <ds:schemaRefs>
+    <ds:schemaRef ds:uri="http://schemas.microsoft.com/sharepoint/v3/contenttype/forms"/>
+  </ds:schemaRefs>
+</ds:datastoreItem>
+</file>
+
+<file path=customXml/itemProps2.xml><?xml version="1.0" encoding="utf-8"?>
 <ds:datastoreItem xmlns:ds="http://schemas.openxmlformats.org/officeDocument/2006/customXml" ds:itemID="{D63FF148-A189-493F-B89A-7CA10B81C3F7}">
   <ds:schemaRefs>
     <ds:schemaRef ds:uri="http://schemas.microsoft.com/office/2006/metadata/properties"/>
@@ -11120,23 +11087,7 @@
 </ds:datastoreItem>
 </file>
 
-<file path=customXml/itemProps2.xml><?xml version="1.0" encoding="utf-8"?>
-<ds:datastoreItem xmlns:ds="http://schemas.openxmlformats.org/officeDocument/2006/customXml" ds:itemID="{8B92F800-5F1D-4C9D-A1DE-943ADB9DBA00}">
-  <ds:schemaRefs>
-    <ds:schemaRef ds:uri="http://schemas.microsoft.com/sharepoint/v3/contenttype/forms"/>
-  </ds:schemaRefs>
-</ds:datastoreItem>
-</file>
-
 <file path=customXml/itemProps3.xml><?xml version="1.0" encoding="utf-8"?>
-<ds:datastoreItem xmlns:ds="http://schemas.openxmlformats.org/officeDocument/2006/customXml" ds:itemID="{BF0D9675-23F8-4BD5-A9DA-302E3869918B}">
-  <ds:schemaRefs>
-    <ds:schemaRef ds:uri="http://schemas.openxmlformats.org/officeDocument/2006/bibliography"/>
-  </ds:schemaRefs>
-</ds:datastoreItem>
-</file>
-
-<file path=customXml/itemProps4.xml><?xml version="1.0" encoding="utf-8"?>
 <ds:datastoreItem xmlns:ds="http://schemas.openxmlformats.org/officeDocument/2006/customXml" ds:itemID="{40AB058C-0F4F-4656-B34B-348459A36CD7}">
   <ds:schemaRefs>
     <ds:schemaRef ds:uri="http://schemas.microsoft.com/office/2006/metadata/contentType"/>
@@ -11153,4 +11104,12 @@
     <ds:schemaRef ds:uri="http://schemas.microsoft.com/internal/obd"/>
   </ds:schemaRefs>
 </ds:datastoreItem>
+</file>
+
+<file path=customXml/itemProps4.xml><?xml version="1.0" encoding="utf-8"?>
+<ds:datastoreItem xmlns:ds="http://schemas.openxmlformats.org/officeDocument/2006/customXml" ds:itemID="{BF0D9675-23F8-4BD5-A9DA-302E3869918B}">
+  <ds:schemaRefs>
+    <ds:schemaRef ds:uri="http://schemas.openxmlformats.org/officeDocument/2006/bibliography"/>
+  </ds:schemaRefs>
+</ds:datastoreItem>
 </file>
</xml_diff>